<commit_message>
remove embed resources from all files
</commit_message>
<xml_diff>
--- a/docs/activity/week-7-sampling-activity.docx
+++ b/docs/activity/week-7-sampling-activity.docx
@@ -563,7 +563,7 @@
                 <w:rFonts w:ascii="Calibri" w:hAnsi="Calibri"/>
                 <w:sz w:val="20"/>
               </w:rPr>
-              <w:t xml:space="default">12%</w:t>
+              <w:t xml:space="default">6%</w:t>
             </w:r>
           </w:p>
         </w:tc>
@@ -717,7 +717,7 @@
                 <w:rFonts w:ascii="Calibri" w:hAnsi="Calibri"/>
                 <w:sz w:val="20"/>
               </w:rPr>
-              <w:t xml:space="default">6%</w:t>
+              <w:t xml:space="default">14%</w:t>
             </w:r>
           </w:p>
         </w:tc>
@@ -794,7 +794,7 @@
                 <w:rFonts w:ascii="Calibri" w:hAnsi="Calibri"/>
                 <w:sz w:val="20"/>
               </w:rPr>
-              <w:t xml:space="default">16%</w:t>
+              <w:t xml:space="default">10%</w:t>
             </w:r>
           </w:p>
         </w:tc>
@@ -871,7 +871,7 @@
                 <w:rFonts w:ascii="Calibri" w:hAnsi="Calibri"/>
                 <w:sz w:val="20"/>
               </w:rPr>
-              <w:t xml:space="default">4%</w:t>
+              <w:t xml:space="default">10%</w:t>
             </w:r>
           </w:p>
         </w:tc>
@@ -948,7 +948,7 @@
                 <w:rFonts w:ascii="Calibri" w:hAnsi="Calibri"/>
                 <w:sz w:val="20"/>
               </w:rPr>
-              <w:t xml:space="default">50%</w:t>
+              <w:t xml:space="default">48%</w:t>
             </w:r>
           </w:p>
         </w:tc>

</xml_diff>

<commit_message>
rerender website post merge
</commit_message>
<xml_diff>
--- a/docs/activity/week-7-sampling-activity.docx
+++ b/docs/activity/week-7-sampling-activity.docx
@@ -1772,79 +1772,53 @@
         <w:t xml:space="preserve">distribution?</w:t>
       </w:r>
     </w:p>
-    <w:tbl>
-      <w:tblPr>
-        <w:tblStyle w:val="Table"/>
-        <w:tblW w:type="pct" w:w="5000"/>
-        <w:tblLook w:firstRow="0" w:lastRow="0" w:firstColumn="0" w:lastColumn="0" w:noHBand="0" w:noVBand="0" w:val="0000"/>
-        <w:jc w:val="start"/>
-      </w:tblPr>
-      <w:tblGrid>
-        <w:gridCol w:w="7920"/>
-      </w:tblGrid>
-      <w:tr>
-        <w:tc>
-          <w:tcPr/>
-          <w:p>
-            <w:pPr>
-              <w:jc w:val="center"/>
-            </w:pPr>
-            <w:r>
-              <w:drawing>
-                <wp:inline>
-                  <wp:extent cx="4876800" cy="3657600"/>
-                  <wp:effectExtent b="0" l="0" r="0" t="0"/>
-                  <wp:docPr descr="" title="" id="28" name="Picture"/>
-                  <a:graphic>
-                    <a:graphicData uri="http://schemas.openxmlformats.org/drawingml/2006/picture">
-                      <pic:pic>
-                        <pic:nvPicPr>
-                          <pic:cNvPr descr="week-7-sampling-activity_files/figure-docx/slope-statisics-1.png" id="29" name="Picture"/>
-                          <pic:cNvPicPr>
-                            <a:picLocks noChangeArrowheads="1" noChangeAspect="1"/>
-                          </pic:cNvPicPr>
-                        </pic:nvPicPr>
-                        <pic:blipFill>
-                          <a:blip r:embed="rId27"/>
-                          <a:stretch>
-                            <a:fillRect/>
-                          </a:stretch>
-                        </pic:blipFill>
-                        <pic:spPr bwMode="auto">
-                          <a:xfrm>
-                            <a:off x="0" y="0"/>
-                            <a:ext cx="4876800" cy="3657600"/>
-                          </a:xfrm>
-                          <a:prstGeom prst="rect">
-                            <a:avLst/>
-                          </a:prstGeom>
-                          <a:noFill/>
-                          <a:ln w="9525">
-                            <a:noFill/>
-                            <a:headEnd/>
-                            <a:tailEnd/>
-                          </a:ln>
-                        </pic:spPr>
-                      </pic:pic>
-                    </a:graphicData>
-                  </a:graphic>
-                </wp:inline>
-              </w:drawing>
-            </w:r>
-          </w:p>
-          <w:p>
-            <w:pPr>
-              <w:jc w:val="center"/>
-            </w:pPr>
-            <w:pPr>
-              <w:jc w:val="start"/>
-              <w:spacing w:before="200"/>
-              <w:pStyle w:val="ImageCaption"/>
-            </w:pPr>
-          </w:p>
-        </w:tc>
-      </w:tr>
-    </w:tbl>
+    <w:p>
+      <w:pPr>
+        <w:pStyle w:val="FirstParagraph"/>
+      </w:pPr>
+      <w:r>
+        <w:drawing>
+          <wp:inline>
+            <wp:extent cx="4876800" cy="3657600"/>
+            <wp:effectExtent b="0" l="0" r="0" t="0"/>
+            <wp:docPr descr="" title="" id="28" name="Picture"/>
+            <a:graphic>
+              <a:graphicData uri="http://schemas.openxmlformats.org/drawingml/2006/picture">
+                <pic:pic>
+                  <pic:nvPicPr>
+                    <pic:cNvPr descr="week-7-sampling-activity_files/figure-docx/slope-statisics-1.png" id="29" name="Picture"/>
+                    <pic:cNvPicPr>
+                      <a:picLocks noChangeArrowheads="1" noChangeAspect="1"/>
+                    </pic:cNvPicPr>
+                  </pic:nvPicPr>
+                  <pic:blipFill>
+                    <a:blip r:embed="rId27"/>
+                    <a:stretch>
+                      <a:fillRect/>
+                    </a:stretch>
+                  </pic:blipFill>
+                  <pic:spPr bwMode="auto">
+                    <a:xfrm>
+                      <a:off x="0" y="0"/>
+                      <a:ext cx="4876800" cy="3657600"/>
+                    </a:xfrm>
+                    <a:prstGeom prst="rect">
+                      <a:avLst/>
+                    </a:prstGeom>
+                    <a:noFill/>
+                    <a:ln w="9525">
+                      <a:noFill/>
+                      <a:headEnd/>
+                      <a:tailEnd/>
+                    </a:ln>
+                  </pic:spPr>
+                </pic:pic>
+              </a:graphicData>
+            </a:graphic>
+          </wp:inline>
+        </w:drawing>
+      </w:r>
+    </w:p>
     <w:bookmarkEnd w:id="30"/>
     <w:sectPr/>
   </w:body>
@@ -3536,6 +3510,25 @@
       <w:jc w:val="center"/>
     </w:pPr>
   </w:style>
+  <w:style w:customStyle="1" w:styleId="AbstractTitle" w:type="paragraph">
+    <w:name w:val="Abstract Title"/>
+    <w:basedOn w:val="Normal"/>
+    <w:next w:val="Abstract"/>
+    <w:qFormat/>
+    <w:pPr>
+      <w:keepNext/>
+      <w:keepLines/>
+      <w:jc w:val="center"/>
+      <w:spacing w:after="0" w:before="300"/>
+    </w:pPr>
+    <w:rPr>
+      <w:sz w:val="20"/>
+      <w:szCs w:val="20"/>
+      <w:b/>
+      <w:color w:val="345A8A"/>
+      &gt;
+    </w:rPr>
+  </w:style>
   <w:style w:customStyle="1" w:styleId="Abstract" w:type="paragraph">
     <w:name w:val="Abstract"/>
     <w:basedOn w:val="Normal"/>
@@ -3544,7 +3537,7 @@
     <w:pPr>
       <w:keepNext/>
       <w:keepLines/>
-      <w:spacing w:after="300" w:before="300"/>
+      <w:spacing w:after="300" w:before="100"/>
     </w:pPr>
     <w:rPr>
       <w:sz w:val="20"/>
@@ -3766,6 +3759,18 @@
     <w:uiPriority w:val="9"/>
     <w:unhideWhenUsed/>
     <w:qFormat/>
+  </w:style>
+  <w:style w:styleId="FootnoteBlockText" w:type="paragraph">
+    <w:name w:val="Footnote Block Text"/>
+    <w:basedOn w:val="Footnote Text"/>
+    <w:next w:val="Footnote Text"/>
+    <w:uiPriority w:val="9"/>
+    <w:unhideWhenUsed/>
+    <w:qFormat/>
+    <w:pPr>
+      <w:spacing w:after="100" w:before="100"/>
+      <w:ind w:firstLine="0" w:left="480" w:right="480"/>
+    </w:pPr>
   </w:style>
   <w:style w:default="1" w:styleId="DefaultParagraphFont" w:type="character">
     <w:name w:val="Default Paragraph Font"/>

</xml_diff>